<commit_message>
Mo ta phan mem phan cung su dung
</commit_message>
<xml_diff>
--- a/Báo cáo/ĐỒ-ÁN-KIẾN-TRÚC-VÀ-HỆ-THỐNG.docx
+++ b/Báo cáo/ĐỒ-ÁN-KIẾN-TRÚC-VÀ-HỆ-THỐNG.docx
@@ -2942,7 +2942,183 @@
         <w:t>Dự kiến công việc sẽ làm:</w:t>
       </w:r>
     </w:p>
-    <w:p/>
+    <w:p>
+      <w:pPr>
+        <w:pStyle w:val="ListParagraph"/>
+        <w:numPr>
+          <w:ilvl w:val="0"/>
+          <w:numId w:val="8"/>
+        </w:numPr>
+        <w:rPr>
+          <w:rFonts w:ascii="Times New Roman" w:hAnsi="Times New Roman" w:cs="Times New Roman"/>
+          <w:color w:val="000000" w:themeColor="text1"/>
+          <w:sz w:val="28"/>
+          <w:szCs w:val="28"/>
+        </w:rPr>
+      </w:pPr>
+      <w:r>
+        <w:rPr>
+          <w:rFonts w:ascii="Times New Roman" w:hAnsi="Times New Roman" w:cs="Times New Roman"/>
+          <w:color w:val="000000" w:themeColor="text1"/>
+          <w:sz w:val="28"/>
+          <w:szCs w:val="28"/>
+        </w:rPr>
+        <w:t>Phần mềm:</w:t>
+      </w:r>
+    </w:p>
+    <w:p>
+      <w:pPr>
+        <w:pStyle w:val="ListParagraph"/>
+        <w:numPr>
+          <w:ilvl w:val="0"/>
+          <w:numId w:val="9"/>
+        </w:numPr>
+        <w:rPr>
+          <w:rFonts w:ascii="Times New Roman" w:hAnsi="Times New Roman" w:cs="Times New Roman"/>
+          <w:color w:val="000000" w:themeColor="text1"/>
+          <w:sz w:val="28"/>
+          <w:szCs w:val="28"/>
+        </w:rPr>
+      </w:pPr>
+      <w:r>
+        <w:rPr>
+          <w:rFonts w:ascii="Times New Roman" w:hAnsi="Times New Roman" w:cs="Times New Roman"/>
+          <w:color w:val="000000" w:themeColor="text1"/>
+          <w:sz w:val="28"/>
+          <w:szCs w:val="28"/>
+        </w:rPr>
+        <w:t>Ngôn ngữ lập trình: Python</w:t>
+      </w:r>
+    </w:p>
+    <w:p>
+      <w:pPr>
+        <w:pStyle w:val="ListParagraph"/>
+        <w:numPr>
+          <w:ilvl w:val="0"/>
+          <w:numId w:val="9"/>
+        </w:numPr>
+        <w:rPr>
+          <w:rFonts w:ascii="Times New Roman" w:hAnsi="Times New Roman" w:cs="Times New Roman"/>
+          <w:color w:val="000000" w:themeColor="text1"/>
+          <w:sz w:val="28"/>
+          <w:szCs w:val="28"/>
+        </w:rPr>
+      </w:pPr>
+      <w:r>
+        <w:rPr>
+          <w:rFonts w:ascii="Times New Roman" w:hAnsi="Times New Roman" w:cs="Times New Roman"/>
+          <w:color w:val="000000" w:themeColor="text1"/>
+          <w:sz w:val="28"/>
+          <w:szCs w:val="28"/>
+        </w:rPr>
+        <w:t>Cơ sở dữ liệu: SQL server</w:t>
+      </w:r>
+    </w:p>
+    <w:p>
+      <w:pPr>
+        <w:pStyle w:val="ListParagraph"/>
+        <w:numPr>
+          <w:ilvl w:val="0"/>
+          <w:numId w:val="8"/>
+        </w:numPr>
+        <w:rPr>
+          <w:rFonts w:ascii="Times New Roman" w:hAnsi="Times New Roman" w:cs="Times New Roman"/>
+          <w:color w:val="000000" w:themeColor="text1"/>
+          <w:sz w:val="28"/>
+          <w:szCs w:val="28"/>
+        </w:rPr>
+      </w:pPr>
+      <w:r>
+        <w:rPr>
+          <w:rFonts w:ascii="Times New Roman" w:hAnsi="Times New Roman" w:cs="Times New Roman"/>
+          <w:color w:val="000000" w:themeColor="text1"/>
+          <w:sz w:val="28"/>
+          <w:szCs w:val="28"/>
+        </w:rPr>
+        <w:t>Phần cứng:</w:t>
+      </w:r>
+    </w:p>
+    <w:p>
+      <w:pPr>
+        <w:pStyle w:val="ListParagraph"/>
+        <w:numPr>
+          <w:ilvl w:val="0"/>
+          <w:numId w:val="11"/>
+        </w:numPr>
+        <w:rPr>
+          <w:rFonts w:ascii="Times New Roman" w:hAnsi="Times New Roman" w:cs="Times New Roman"/>
+          <w:color w:val="000000" w:themeColor="text1"/>
+          <w:sz w:val="28"/>
+          <w:szCs w:val="28"/>
+        </w:rPr>
+      </w:pPr>
+      <w:r>
+        <w:rPr>
+          <w:rFonts w:ascii="Times New Roman" w:hAnsi="Times New Roman" w:cs="Times New Roman"/>
+          <w:color w:val="000000" w:themeColor="text1"/>
+          <w:sz w:val="28"/>
+          <w:szCs w:val="28"/>
+        </w:rPr>
+        <w:t>R</w:t>
+      </w:r>
+      <w:r>
+        <w:rPr>
+          <w:rFonts w:ascii="Times New Roman" w:hAnsi="Times New Roman" w:cs="Times New Roman"/>
+          <w:color w:val="000000" w:themeColor="text1"/>
+          <w:sz w:val="28"/>
+          <w:szCs w:val="28"/>
+        </w:rPr>
+        <w:t>aspberry pi 3</w:t>
+      </w:r>
+    </w:p>
+    <w:p>
+      <w:pPr>
+        <w:pStyle w:val="ListParagraph"/>
+        <w:numPr>
+          <w:ilvl w:val="0"/>
+          <w:numId w:val="11"/>
+        </w:numPr>
+        <w:rPr>
+          <w:rFonts w:ascii="Times New Roman" w:hAnsi="Times New Roman" w:cs="Times New Roman"/>
+          <w:color w:val="000000" w:themeColor="text1"/>
+          <w:sz w:val="28"/>
+          <w:szCs w:val="28"/>
+        </w:rPr>
+      </w:pPr>
+      <w:r>
+        <w:rPr>
+          <w:rFonts w:ascii="Times New Roman" w:hAnsi="Times New Roman" w:cs="Times New Roman"/>
+          <w:color w:val="000000" w:themeColor="text1"/>
+          <w:sz w:val="28"/>
+          <w:szCs w:val="28"/>
+        </w:rPr>
+        <w:t>Camera</w:t>
+      </w:r>
+    </w:p>
+    <w:p>
+      <w:pPr>
+        <w:pStyle w:val="ListParagraph"/>
+        <w:numPr>
+          <w:ilvl w:val="0"/>
+          <w:numId w:val="11"/>
+        </w:numPr>
+        <w:rPr>
+          <w:rFonts w:ascii="Times New Roman" w:hAnsi="Times New Roman" w:cs="Times New Roman"/>
+          <w:color w:val="000000" w:themeColor="text1"/>
+          <w:sz w:val="28"/>
+          <w:szCs w:val="28"/>
+        </w:rPr>
+      </w:pPr>
+      <w:r>
+        <w:rPr>
+          <w:rFonts w:ascii="Times New Roman" w:hAnsi="Times New Roman" w:cs="Times New Roman"/>
+          <w:color w:val="000000" w:themeColor="text1"/>
+          <w:sz w:val="28"/>
+          <w:szCs w:val="28"/>
+        </w:rPr>
+        <w:t>Màn hình Led LCD</w:t>
+      </w:r>
+    </w:p>
     <w:p>
       <w:pPr>
         <w:ind w:left="360"/>
@@ -3429,6 +3605,7 @@
                 <w:sz w:val="28"/>
                 <w:szCs w:val="28"/>
               </w:rPr>
+              <w:lastRenderedPageBreak/>
               <w:br/>
             </w:r>
             <w:r>
@@ -3576,7 +3753,6 @@
           <w:bCs/>
           <w:color w:val="auto"/>
         </w:rPr>
-        <w:lastRenderedPageBreak/>
         <w:t>Tài liệu tham khảo:</w:t>
       </w:r>
     </w:p>
@@ -3809,6 +3985,119 @@
     </w:lvl>
   </w:abstractNum>
   <w:abstractNum w:abstractNumId="1" w15:restartNumberingAfterBreak="0">
+    <w:nsid w:val="12C240B8"/>
+    <w:multiLevelType w:val="hybridMultilevel"/>
+    <w:tmpl w:val="1D9C3232"/>
+    <w:lvl w:ilvl="0" w:tplc="04090005">
+      <w:start w:val="1"/>
+      <w:numFmt w:val="bullet"/>
+      <w:lvlText w:val=""/>
+      <w:lvlJc w:val="left"/>
+      <w:pPr>
+        <w:ind w:left="2160" w:hanging="360"/>
+      </w:pPr>
+      <w:rPr>
+        <w:rFonts w:ascii="Wingdings" w:hAnsi="Wingdings" w:hint="default"/>
+      </w:rPr>
+    </w:lvl>
+    <w:lvl w:ilvl="1" w:tplc="04090003" w:tentative="1">
+      <w:start w:val="1"/>
+      <w:numFmt w:val="bullet"/>
+      <w:lvlText w:val="o"/>
+      <w:lvlJc w:val="left"/>
+      <w:pPr>
+        <w:ind w:left="2880" w:hanging="360"/>
+      </w:pPr>
+      <w:rPr>
+        <w:rFonts w:ascii="Courier New" w:hAnsi="Courier New" w:cs="Courier New" w:hint="default"/>
+      </w:rPr>
+    </w:lvl>
+    <w:lvl w:ilvl="2" w:tplc="04090005" w:tentative="1">
+      <w:start w:val="1"/>
+      <w:numFmt w:val="bullet"/>
+      <w:lvlText w:val=""/>
+      <w:lvlJc w:val="left"/>
+      <w:pPr>
+        <w:ind w:left="3600" w:hanging="360"/>
+      </w:pPr>
+      <w:rPr>
+        <w:rFonts w:ascii="Wingdings" w:hAnsi="Wingdings" w:hint="default"/>
+      </w:rPr>
+    </w:lvl>
+    <w:lvl w:ilvl="3" w:tplc="04090001" w:tentative="1">
+      <w:start w:val="1"/>
+      <w:numFmt w:val="bullet"/>
+      <w:lvlText w:val=""/>
+      <w:lvlJc w:val="left"/>
+      <w:pPr>
+        <w:ind w:left="4320" w:hanging="360"/>
+      </w:pPr>
+      <w:rPr>
+        <w:rFonts w:ascii="Symbol" w:hAnsi="Symbol" w:hint="default"/>
+      </w:rPr>
+    </w:lvl>
+    <w:lvl w:ilvl="4" w:tplc="04090003" w:tentative="1">
+      <w:start w:val="1"/>
+      <w:numFmt w:val="bullet"/>
+      <w:lvlText w:val="o"/>
+      <w:lvlJc w:val="left"/>
+      <w:pPr>
+        <w:ind w:left="5040" w:hanging="360"/>
+      </w:pPr>
+      <w:rPr>
+        <w:rFonts w:ascii="Courier New" w:hAnsi="Courier New" w:cs="Courier New" w:hint="default"/>
+      </w:rPr>
+    </w:lvl>
+    <w:lvl w:ilvl="5" w:tplc="04090005" w:tentative="1">
+      <w:start w:val="1"/>
+      <w:numFmt w:val="bullet"/>
+      <w:lvlText w:val=""/>
+      <w:lvlJc w:val="left"/>
+      <w:pPr>
+        <w:ind w:left="5760" w:hanging="360"/>
+      </w:pPr>
+      <w:rPr>
+        <w:rFonts w:ascii="Wingdings" w:hAnsi="Wingdings" w:hint="default"/>
+      </w:rPr>
+    </w:lvl>
+    <w:lvl w:ilvl="6" w:tplc="04090001" w:tentative="1">
+      <w:start w:val="1"/>
+      <w:numFmt w:val="bullet"/>
+      <w:lvlText w:val=""/>
+      <w:lvlJc w:val="left"/>
+      <w:pPr>
+        <w:ind w:left="6480" w:hanging="360"/>
+      </w:pPr>
+      <w:rPr>
+        <w:rFonts w:ascii="Symbol" w:hAnsi="Symbol" w:hint="default"/>
+      </w:rPr>
+    </w:lvl>
+    <w:lvl w:ilvl="7" w:tplc="04090003" w:tentative="1">
+      <w:start w:val="1"/>
+      <w:numFmt w:val="bullet"/>
+      <w:lvlText w:val="o"/>
+      <w:lvlJc w:val="left"/>
+      <w:pPr>
+        <w:ind w:left="7200" w:hanging="360"/>
+      </w:pPr>
+      <w:rPr>
+        <w:rFonts w:ascii="Courier New" w:hAnsi="Courier New" w:cs="Courier New" w:hint="default"/>
+      </w:rPr>
+    </w:lvl>
+    <w:lvl w:ilvl="8" w:tplc="04090005" w:tentative="1">
+      <w:start w:val="1"/>
+      <w:numFmt w:val="bullet"/>
+      <w:lvlText w:val=""/>
+      <w:lvlJc w:val="left"/>
+      <w:pPr>
+        <w:ind w:left="7920" w:hanging="360"/>
+      </w:pPr>
+      <w:rPr>
+        <w:rFonts w:ascii="Wingdings" w:hAnsi="Wingdings" w:hint="default"/>
+      </w:rPr>
+    </w:lvl>
+  </w:abstractNum>
+  <w:abstractNum w:abstractNumId="2" w15:restartNumberingAfterBreak="0">
     <w:nsid w:val="16311828"/>
     <w:multiLevelType w:val="hybridMultilevel"/>
     <w:tmpl w:val="D2EC269C"/>
@@ -3901,7 +4190,7 @@
       </w:pPr>
     </w:lvl>
   </w:abstractNum>
-  <w:abstractNum w:abstractNumId="2" w15:restartNumberingAfterBreak="0">
+  <w:abstractNum w:abstractNumId="3" w15:restartNumberingAfterBreak="0">
     <w:nsid w:val="38735A78"/>
     <w:multiLevelType w:val="hybridMultilevel"/>
     <w:tmpl w:val="A58ED018"/>
@@ -3994,7 +4283,7 @@
       </w:pPr>
     </w:lvl>
   </w:abstractNum>
-  <w:abstractNum w:abstractNumId="3" w15:restartNumberingAfterBreak="0">
+  <w:abstractNum w:abstractNumId="4" w15:restartNumberingAfterBreak="0">
     <w:nsid w:val="42D768F9"/>
     <w:multiLevelType w:val="hybridMultilevel"/>
     <w:tmpl w:val="D5085608"/>
@@ -4080,7 +4369,233 @@
       </w:pPr>
     </w:lvl>
   </w:abstractNum>
-  <w:abstractNum w:abstractNumId="4" w15:restartNumberingAfterBreak="0">
+  <w:abstractNum w:abstractNumId="5" w15:restartNumberingAfterBreak="0">
+    <w:nsid w:val="50905850"/>
+    <w:multiLevelType w:val="hybridMultilevel"/>
+    <w:tmpl w:val="B8F6297A"/>
+    <w:lvl w:ilvl="0" w:tplc="04090001">
+      <w:start w:val="1"/>
+      <w:numFmt w:val="bullet"/>
+      <w:lvlText w:val=""/>
+      <w:lvlJc w:val="left"/>
+      <w:pPr>
+        <w:ind w:left="720" w:hanging="360"/>
+      </w:pPr>
+      <w:rPr>
+        <w:rFonts w:ascii="Symbol" w:hAnsi="Symbol" w:hint="default"/>
+      </w:rPr>
+    </w:lvl>
+    <w:lvl w:ilvl="1" w:tplc="04090003" w:tentative="1">
+      <w:start w:val="1"/>
+      <w:numFmt w:val="bullet"/>
+      <w:lvlText w:val="o"/>
+      <w:lvlJc w:val="left"/>
+      <w:pPr>
+        <w:ind w:left="1440" w:hanging="360"/>
+      </w:pPr>
+      <w:rPr>
+        <w:rFonts w:ascii="Courier New" w:hAnsi="Courier New" w:cs="Courier New" w:hint="default"/>
+      </w:rPr>
+    </w:lvl>
+    <w:lvl w:ilvl="2" w:tplc="04090005" w:tentative="1">
+      <w:start w:val="1"/>
+      <w:numFmt w:val="bullet"/>
+      <w:lvlText w:val=""/>
+      <w:lvlJc w:val="left"/>
+      <w:pPr>
+        <w:ind w:left="2160" w:hanging="360"/>
+      </w:pPr>
+      <w:rPr>
+        <w:rFonts w:ascii="Wingdings" w:hAnsi="Wingdings" w:hint="default"/>
+      </w:rPr>
+    </w:lvl>
+    <w:lvl w:ilvl="3" w:tplc="04090001" w:tentative="1">
+      <w:start w:val="1"/>
+      <w:numFmt w:val="bullet"/>
+      <w:lvlText w:val=""/>
+      <w:lvlJc w:val="left"/>
+      <w:pPr>
+        <w:ind w:left="2880" w:hanging="360"/>
+      </w:pPr>
+      <w:rPr>
+        <w:rFonts w:ascii="Symbol" w:hAnsi="Symbol" w:hint="default"/>
+      </w:rPr>
+    </w:lvl>
+    <w:lvl w:ilvl="4" w:tplc="04090003" w:tentative="1">
+      <w:start w:val="1"/>
+      <w:numFmt w:val="bullet"/>
+      <w:lvlText w:val="o"/>
+      <w:lvlJc w:val="left"/>
+      <w:pPr>
+        <w:ind w:left="3600" w:hanging="360"/>
+      </w:pPr>
+      <w:rPr>
+        <w:rFonts w:ascii="Courier New" w:hAnsi="Courier New" w:cs="Courier New" w:hint="default"/>
+      </w:rPr>
+    </w:lvl>
+    <w:lvl w:ilvl="5" w:tplc="04090005" w:tentative="1">
+      <w:start w:val="1"/>
+      <w:numFmt w:val="bullet"/>
+      <w:lvlText w:val=""/>
+      <w:lvlJc w:val="left"/>
+      <w:pPr>
+        <w:ind w:left="4320" w:hanging="360"/>
+      </w:pPr>
+      <w:rPr>
+        <w:rFonts w:ascii="Wingdings" w:hAnsi="Wingdings" w:hint="default"/>
+      </w:rPr>
+    </w:lvl>
+    <w:lvl w:ilvl="6" w:tplc="04090001" w:tentative="1">
+      <w:start w:val="1"/>
+      <w:numFmt w:val="bullet"/>
+      <w:lvlText w:val=""/>
+      <w:lvlJc w:val="left"/>
+      <w:pPr>
+        <w:ind w:left="5040" w:hanging="360"/>
+      </w:pPr>
+      <w:rPr>
+        <w:rFonts w:ascii="Symbol" w:hAnsi="Symbol" w:hint="default"/>
+      </w:rPr>
+    </w:lvl>
+    <w:lvl w:ilvl="7" w:tplc="04090003" w:tentative="1">
+      <w:start w:val="1"/>
+      <w:numFmt w:val="bullet"/>
+      <w:lvlText w:val="o"/>
+      <w:lvlJc w:val="left"/>
+      <w:pPr>
+        <w:ind w:left="5760" w:hanging="360"/>
+      </w:pPr>
+      <w:rPr>
+        <w:rFonts w:ascii="Courier New" w:hAnsi="Courier New" w:cs="Courier New" w:hint="default"/>
+      </w:rPr>
+    </w:lvl>
+    <w:lvl w:ilvl="8" w:tplc="04090005" w:tentative="1">
+      <w:start w:val="1"/>
+      <w:numFmt w:val="bullet"/>
+      <w:lvlText w:val=""/>
+      <w:lvlJc w:val="left"/>
+      <w:pPr>
+        <w:ind w:left="6480" w:hanging="360"/>
+      </w:pPr>
+      <w:rPr>
+        <w:rFonts w:ascii="Wingdings" w:hAnsi="Wingdings" w:hint="default"/>
+      </w:rPr>
+    </w:lvl>
+  </w:abstractNum>
+  <w:abstractNum w:abstractNumId="6" w15:restartNumberingAfterBreak="0">
+    <w:nsid w:val="51E33B61"/>
+    <w:multiLevelType w:val="hybridMultilevel"/>
+    <w:tmpl w:val="4C9EDEB8"/>
+    <w:lvl w:ilvl="0" w:tplc="04090005">
+      <w:start w:val="1"/>
+      <w:numFmt w:val="bullet"/>
+      <w:lvlText w:val=""/>
+      <w:lvlJc w:val="left"/>
+      <w:pPr>
+        <w:ind w:left="1440" w:hanging="360"/>
+      </w:pPr>
+      <w:rPr>
+        <w:rFonts w:ascii="Wingdings" w:hAnsi="Wingdings" w:hint="default"/>
+      </w:rPr>
+    </w:lvl>
+    <w:lvl w:ilvl="1" w:tplc="04090003" w:tentative="1">
+      <w:start w:val="1"/>
+      <w:numFmt w:val="bullet"/>
+      <w:lvlText w:val="o"/>
+      <w:lvlJc w:val="left"/>
+      <w:pPr>
+        <w:ind w:left="2160" w:hanging="360"/>
+      </w:pPr>
+      <w:rPr>
+        <w:rFonts w:ascii="Courier New" w:hAnsi="Courier New" w:cs="Courier New" w:hint="default"/>
+      </w:rPr>
+    </w:lvl>
+    <w:lvl w:ilvl="2" w:tplc="04090005" w:tentative="1">
+      <w:start w:val="1"/>
+      <w:numFmt w:val="bullet"/>
+      <w:lvlText w:val=""/>
+      <w:lvlJc w:val="left"/>
+      <w:pPr>
+        <w:ind w:left="2880" w:hanging="360"/>
+      </w:pPr>
+      <w:rPr>
+        <w:rFonts w:ascii="Wingdings" w:hAnsi="Wingdings" w:hint="default"/>
+      </w:rPr>
+    </w:lvl>
+    <w:lvl w:ilvl="3" w:tplc="04090001" w:tentative="1">
+      <w:start w:val="1"/>
+      <w:numFmt w:val="bullet"/>
+      <w:lvlText w:val=""/>
+      <w:lvlJc w:val="left"/>
+      <w:pPr>
+        <w:ind w:left="3600" w:hanging="360"/>
+      </w:pPr>
+      <w:rPr>
+        <w:rFonts w:ascii="Symbol" w:hAnsi="Symbol" w:hint="default"/>
+      </w:rPr>
+    </w:lvl>
+    <w:lvl w:ilvl="4" w:tplc="04090003" w:tentative="1">
+      <w:start w:val="1"/>
+      <w:numFmt w:val="bullet"/>
+      <w:lvlText w:val="o"/>
+      <w:lvlJc w:val="left"/>
+      <w:pPr>
+        <w:ind w:left="4320" w:hanging="360"/>
+      </w:pPr>
+      <w:rPr>
+        <w:rFonts w:ascii="Courier New" w:hAnsi="Courier New" w:cs="Courier New" w:hint="default"/>
+      </w:rPr>
+    </w:lvl>
+    <w:lvl w:ilvl="5" w:tplc="04090005" w:tentative="1">
+      <w:start w:val="1"/>
+      <w:numFmt w:val="bullet"/>
+      <w:lvlText w:val=""/>
+      <w:lvlJc w:val="left"/>
+      <w:pPr>
+        <w:ind w:left="5040" w:hanging="360"/>
+      </w:pPr>
+      <w:rPr>
+        <w:rFonts w:ascii="Wingdings" w:hAnsi="Wingdings" w:hint="default"/>
+      </w:rPr>
+    </w:lvl>
+    <w:lvl w:ilvl="6" w:tplc="04090001" w:tentative="1">
+      <w:start w:val="1"/>
+      <w:numFmt w:val="bullet"/>
+      <w:lvlText w:val=""/>
+      <w:lvlJc w:val="left"/>
+      <w:pPr>
+        <w:ind w:left="5760" w:hanging="360"/>
+      </w:pPr>
+      <w:rPr>
+        <w:rFonts w:ascii="Symbol" w:hAnsi="Symbol" w:hint="default"/>
+      </w:rPr>
+    </w:lvl>
+    <w:lvl w:ilvl="7" w:tplc="04090003" w:tentative="1">
+      <w:start w:val="1"/>
+      <w:numFmt w:val="bullet"/>
+      <w:lvlText w:val="o"/>
+      <w:lvlJc w:val="left"/>
+      <w:pPr>
+        <w:ind w:left="6480" w:hanging="360"/>
+      </w:pPr>
+      <w:rPr>
+        <w:rFonts w:ascii="Courier New" w:hAnsi="Courier New" w:cs="Courier New" w:hint="default"/>
+      </w:rPr>
+    </w:lvl>
+    <w:lvl w:ilvl="8" w:tplc="04090005" w:tentative="1">
+      <w:start w:val="1"/>
+      <w:numFmt w:val="bullet"/>
+      <w:lvlText w:val=""/>
+      <w:lvlJc w:val="left"/>
+      <w:pPr>
+        <w:ind w:left="7200" w:hanging="360"/>
+      </w:pPr>
+      <w:rPr>
+        <w:rFonts w:ascii="Wingdings" w:hAnsi="Wingdings" w:hint="default"/>
+      </w:rPr>
+    </w:lvl>
+  </w:abstractNum>
+  <w:abstractNum w:abstractNumId="7" w15:restartNumberingAfterBreak="0">
     <w:nsid w:val="5D8F0719"/>
     <w:multiLevelType w:val="hybridMultilevel"/>
     <w:tmpl w:val="12B0523C"/>
@@ -4173,7 +4688,7 @@
       </w:pPr>
     </w:lvl>
   </w:abstractNum>
-  <w:abstractNum w:abstractNumId="5" w15:restartNumberingAfterBreak="0">
+  <w:abstractNum w:abstractNumId="8" w15:restartNumberingAfterBreak="0">
     <w:nsid w:val="5D967CFC"/>
     <w:multiLevelType w:val="hybridMultilevel"/>
     <w:tmpl w:val="535C40DA"/>
@@ -4286,7 +4801,7 @@
       </w:rPr>
     </w:lvl>
   </w:abstractNum>
-  <w:abstractNum w:abstractNumId="6" w15:restartNumberingAfterBreak="0">
+  <w:abstractNum w:abstractNumId="9" w15:restartNumberingAfterBreak="0">
     <w:nsid w:val="5FB03D8D"/>
     <w:multiLevelType w:val="hybridMultilevel"/>
     <w:tmpl w:val="2FC04D68"/>
@@ -4372,26 +4887,151 @@
       </w:pPr>
     </w:lvl>
   </w:abstractNum>
+  <w:abstractNum w:abstractNumId="10" w15:restartNumberingAfterBreak="0">
+    <w:nsid w:val="7A875200"/>
+    <w:multiLevelType w:val="hybridMultilevel"/>
+    <w:tmpl w:val="3D928FC2"/>
+    <w:lvl w:ilvl="0" w:tplc="04090005">
+      <w:start w:val="1"/>
+      <w:numFmt w:val="bullet"/>
+      <w:lvlText w:val=""/>
+      <w:lvlJc w:val="left"/>
+      <w:pPr>
+        <w:ind w:left="1440" w:hanging="360"/>
+      </w:pPr>
+      <w:rPr>
+        <w:rFonts w:ascii="Wingdings" w:hAnsi="Wingdings" w:hint="default"/>
+      </w:rPr>
+    </w:lvl>
+    <w:lvl w:ilvl="1" w:tplc="04090003" w:tentative="1">
+      <w:start w:val="1"/>
+      <w:numFmt w:val="bullet"/>
+      <w:lvlText w:val="o"/>
+      <w:lvlJc w:val="left"/>
+      <w:pPr>
+        <w:ind w:left="2160" w:hanging="360"/>
+      </w:pPr>
+      <w:rPr>
+        <w:rFonts w:ascii="Courier New" w:hAnsi="Courier New" w:cs="Courier New" w:hint="default"/>
+      </w:rPr>
+    </w:lvl>
+    <w:lvl w:ilvl="2" w:tplc="04090005" w:tentative="1">
+      <w:start w:val="1"/>
+      <w:numFmt w:val="bullet"/>
+      <w:lvlText w:val=""/>
+      <w:lvlJc w:val="left"/>
+      <w:pPr>
+        <w:ind w:left="2880" w:hanging="360"/>
+      </w:pPr>
+      <w:rPr>
+        <w:rFonts w:ascii="Wingdings" w:hAnsi="Wingdings" w:hint="default"/>
+      </w:rPr>
+    </w:lvl>
+    <w:lvl w:ilvl="3" w:tplc="04090001" w:tentative="1">
+      <w:start w:val="1"/>
+      <w:numFmt w:val="bullet"/>
+      <w:lvlText w:val=""/>
+      <w:lvlJc w:val="left"/>
+      <w:pPr>
+        <w:ind w:left="3600" w:hanging="360"/>
+      </w:pPr>
+      <w:rPr>
+        <w:rFonts w:ascii="Symbol" w:hAnsi="Symbol" w:hint="default"/>
+      </w:rPr>
+    </w:lvl>
+    <w:lvl w:ilvl="4" w:tplc="04090003" w:tentative="1">
+      <w:start w:val="1"/>
+      <w:numFmt w:val="bullet"/>
+      <w:lvlText w:val="o"/>
+      <w:lvlJc w:val="left"/>
+      <w:pPr>
+        <w:ind w:left="4320" w:hanging="360"/>
+      </w:pPr>
+      <w:rPr>
+        <w:rFonts w:ascii="Courier New" w:hAnsi="Courier New" w:cs="Courier New" w:hint="default"/>
+      </w:rPr>
+    </w:lvl>
+    <w:lvl w:ilvl="5" w:tplc="04090005" w:tentative="1">
+      <w:start w:val="1"/>
+      <w:numFmt w:val="bullet"/>
+      <w:lvlText w:val=""/>
+      <w:lvlJc w:val="left"/>
+      <w:pPr>
+        <w:ind w:left="5040" w:hanging="360"/>
+      </w:pPr>
+      <w:rPr>
+        <w:rFonts w:ascii="Wingdings" w:hAnsi="Wingdings" w:hint="default"/>
+      </w:rPr>
+    </w:lvl>
+    <w:lvl w:ilvl="6" w:tplc="04090001" w:tentative="1">
+      <w:start w:val="1"/>
+      <w:numFmt w:val="bullet"/>
+      <w:lvlText w:val=""/>
+      <w:lvlJc w:val="left"/>
+      <w:pPr>
+        <w:ind w:left="5760" w:hanging="360"/>
+      </w:pPr>
+      <w:rPr>
+        <w:rFonts w:ascii="Symbol" w:hAnsi="Symbol" w:hint="default"/>
+      </w:rPr>
+    </w:lvl>
+    <w:lvl w:ilvl="7" w:tplc="04090003" w:tentative="1">
+      <w:start w:val="1"/>
+      <w:numFmt w:val="bullet"/>
+      <w:lvlText w:val="o"/>
+      <w:lvlJc w:val="left"/>
+      <w:pPr>
+        <w:ind w:left="6480" w:hanging="360"/>
+      </w:pPr>
+      <w:rPr>
+        <w:rFonts w:ascii="Courier New" w:hAnsi="Courier New" w:cs="Courier New" w:hint="default"/>
+      </w:rPr>
+    </w:lvl>
+    <w:lvl w:ilvl="8" w:tplc="04090005" w:tentative="1">
+      <w:start w:val="1"/>
+      <w:numFmt w:val="bullet"/>
+      <w:lvlText w:val=""/>
+      <w:lvlJc w:val="left"/>
+      <w:pPr>
+        <w:ind w:left="7200" w:hanging="360"/>
+      </w:pPr>
+      <w:rPr>
+        <w:rFonts w:ascii="Wingdings" w:hAnsi="Wingdings" w:hint="default"/>
+      </w:rPr>
+    </w:lvl>
+  </w:abstractNum>
   <w:num w:numId="1">
+    <w:abstractNumId w:val="3"/>
+  </w:num>
+  <w:num w:numId="2">
+    <w:abstractNumId w:val="9"/>
+  </w:num>
+  <w:num w:numId="3">
+    <w:abstractNumId w:val="8"/>
+  </w:num>
+  <w:num w:numId="4">
     <w:abstractNumId w:val="2"/>
   </w:num>
-  <w:num w:numId="2">
-    <w:abstractNumId w:val="6"/>
-  </w:num>
-  <w:num w:numId="3">
-    <w:abstractNumId w:val="5"/>
-  </w:num>
-  <w:num w:numId="4">
-    <w:abstractNumId w:val="1"/>
-  </w:num>
   <w:num w:numId="5">
-    <w:abstractNumId w:val="4"/>
+    <w:abstractNumId w:val="7"/>
   </w:num>
   <w:num w:numId="6">
     <w:abstractNumId w:val="0"/>
   </w:num>
   <w:num w:numId="7">
-    <w:abstractNumId w:val="3"/>
+    <w:abstractNumId w:val="4"/>
+  </w:num>
+  <w:num w:numId="8">
+    <w:abstractNumId w:val="5"/>
+  </w:num>
+  <w:num w:numId="9">
+    <w:abstractNumId w:val="6"/>
+  </w:num>
+  <w:num w:numId="10">
+    <w:abstractNumId w:val="1"/>
+  </w:num>
+  <w:num w:numId="11">
+    <w:abstractNumId w:val="10"/>
   </w:num>
 </w:numbering>
 </file>

</xml_diff>